<commit_message>
Touch ups and updated files
</commit_message>
<xml_diff>
--- a/files/Cameron_Ausmann - Resume.docx
+++ b/files/Cameron_Ausmann - Resume.docx
@@ -110,7 +110,6 @@
     </w:p>
     <w:p>
       <w:pPr>
-        <w:spacing w:before="80"/>
         <w:jc w:val="center"/>
         <w:rPr>
           <w:sz w:val="22"/>
@@ -122,7 +121,14 @@
           <w:sz w:val="22"/>
           <w:szCs w:val="22"/>
         </w:rPr>
-        <w:t xml:space="preserve">Madison, SD 57042 </w:t>
+        <w:t>Madison, SD 57042</w:t>
+      </w:r>
+      <w:r>
+        <w:rPr>
+          <w:sz w:val="22"/>
+          <w:szCs w:val="22"/>
+        </w:rPr>
+        <w:t xml:space="preserve"> </w:t>
       </w:r>
       <w:r>
         <w:rPr>
@@ -219,7 +225,7 @@
           <w:tab w:val="left" w:pos="4856"/>
           <w:tab w:val="left" w:pos="11240"/>
         </w:tabs>
-        <w:spacing w:before="160" w:line="240" w:lineRule="auto"/>
+        <w:spacing w:before="120" w:after="120" w:line="240" w:lineRule="auto"/>
         <w:jc w:val="center"/>
         <w:rPr>
           <w:smallCaps/>
@@ -304,19 +310,49 @@
         <w:rPr>
           <w:color w:val="000000"/>
         </w:rPr>
-        <w:t>in Cyber Security</w:t>
-      </w:r>
-      <w:r>
-        <w:rPr>
-          <w:color w:val="000000"/>
-        </w:rPr>
-        <w:t>, Networking, and Web Development</w:t>
-      </w:r>
-      <w:r>
-        <w:rPr>
-          <w:color w:val="000000"/>
-        </w:rPr>
-        <w:t>. Skilled multitasker with a superior work ethic and good teamwork, problem-solving, and organizational skills. Willing to take on any task to help the team. Reliable and dedicated team player with a hard-working and resourceful approach.</w:t>
+        <w:t xml:space="preserve">in </w:t>
+      </w:r>
+      <w:r>
+        <w:rPr>
+          <w:color w:val="000000"/>
+        </w:rPr>
+        <w:t xml:space="preserve">Web Development, </w:t>
+      </w:r>
+      <w:r>
+        <w:rPr>
+          <w:color w:val="000000"/>
+        </w:rPr>
+        <w:t>Cyber Security</w:t>
+      </w:r>
+      <w:r>
+        <w:rPr>
+          <w:color w:val="000000"/>
+        </w:rPr>
+        <w:t xml:space="preserve">, </w:t>
+      </w:r>
+      <w:r>
+        <w:rPr>
+          <w:color w:val="000000"/>
+        </w:rPr>
+        <w:t xml:space="preserve">and </w:t>
+      </w:r>
+      <w:r>
+        <w:rPr>
+          <w:color w:val="000000"/>
+        </w:rPr>
+        <w:t>Networking</w:t>
+      </w:r>
+      <w:r>
+        <w:rPr>
+          <w:color w:val="000000"/>
+        </w:rPr>
+        <w:t>.</w:t>
+      </w:r>
+      <w:r>
+        <w:rPr>
+          <w:color w:val="000000"/>
+        </w:rPr>
+        <w:t xml:space="preserve"> Skilled multitasker with a superior work ethic and good teamwork, problem-solving, and organizational skills. Willing to take on any task to help the team. Reliable and dedicated team player with a hard-working and resourceful approach.</w:t>
       </w:r>
     </w:p>
     <w:p>
@@ -332,7 +368,7 @@
           <w:tab w:val="left" w:pos="5129"/>
           <w:tab w:val="left" w:pos="11240"/>
         </w:tabs>
-        <w:spacing w:before="160" w:line="240" w:lineRule="auto"/>
+        <w:spacing w:before="160" w:after="120" w:line="240" w:lineRule="auto"/>
         <w:jc w:val="center"/>
         <w:rPr>
           <w:smallCaps/>
@@ -414,52 +450,12 @@
                 <w:between w:val="nil"/>
               </w:pBdr>
               <w:spacing w:line="240" w:lineRule="auto"/>
-              <w:ind w:left="460" w:hanging="210"/>
             </w:pPr>
             <w:r>
               <w:rPr>
                 <w:color w:val="000000"/>
               </w:rPr>
-              <w:t xml:space="preserve">Microsoft Office Suite, </w:t>
-            </w:r>
-            <w:r>
-              <w:rPr>
-                <w:color w:val="000000"/>
-              </w:rPr>
-              <w:t xml:space="preserve">Google </w:t>
-            </w:r>
-            <w:r>
-              <w:t>Workspace</w:t>
-            </w:r>
-            <w:r>
-              <w:rPr>
-                <w:color w:val="000000"/>
-              </w:rPr>
-              <w:t xml:space="preserve">, </w:t>
-            </w:r>
-            <w:r>
-              <w:rPr>
-                <w:color w:val="000000"/>
-              </w:rPr>
-              <w:t>Windows, Linux</w:t>
-            </w:r>
-            <w:r>
-              <w:rPr>
-                <w:color w:val="000000"/>
-              </w:rPr>
-              <w:t xml:space="preserve">, MacOS, </w:t>
-            </w:r>
-            <w:r>
-              <w:rPr>
-                <w:color w:val="000000"/>
-              </w:rPr>
-              <w:t xml:space="preserve">VMware, </w:t>
-            </w:r>
-            <w:r>
-              <w:rPr>
-                <w:color w:val="000000"/>
-              </w:rPr>
-              <w:t>UTM</w:t>
+              <w:t>Languages: HTML, CSS, JavaScript, Python, C, C++</w:t>
             </w:r>
           </w:p>
           <w:p>
@@ -476,13 +472,39 @@
                 <w:between w:val="nil"/>
               </w:pBdr>
               <w:spacing w:line="240" w:lineRule="auto"/>
-              <w:ind w:left="460" w:hanging="210"/>
             </w:pPr>
             <w:r>
               <w:rPr>
                 <w:color w:val="000000"/>
               </w:rPr>
-              <w:t>Network Software: Cisco Packet Tracer, Nmap, Wireshark</w:t>
+              <w:t xml:space="preserve">Applications: </w:t>
+            </w:r>
+            <w:r>
+              <w:rPr>
+                <w:color w:val="000000"/>
+              </w:rPr>
+              <w:t>Figma</w:t>
+            </w:r>
+            <w:r>
+              <w:rPr>
+                <w:color w:val="000000"/>
+              </w:rPr>
+              <w:t xml:space="preserve">, </w:t>
+            </w:r>
+            <w:r>
+              <w:rPr>
+                <w:color w:val="000000"/>
+              </w:rPr>
+              <w:t xml:space="preserve">Microsoft Office Suite, </w:t>
+            </w:r>
+            <w:r>
+              <w:rPr>
+                <w:color w:val="000000"/>
+              </w:rPr>
+              <w:t xml:space="preserve">Google </w:t>
+            </w:r>
+            <w:r>
+              <w:t>Workspace</w:t>
             </w:r>
           </w:p>
           <w:p>
@@ -499,27 +521,12 @@
                 <w:between w:val="nil"/>
               </w:pBdr>
               <w:spacing w:line="240" w:lineRule="auto"/>
-              <w:ind w:left="460" w:hanging="210"/>
             </w:pPr>
             <w:r>
               <w:rPr>
                 <w:color w:val="000000"/>
               </w:rPr>
-              <w:t xml:space="preserve">Firewalls: </w:t>
-            </w:r>
-            <w:proofErr w:type="spellStart"/>
-            <w:r>
-              <w:rPr>
-                <w:color w:val="000000"/>
-              </w:rPr>
-              <w:t>pfSense</w:t>
-            </w:r>
-            <w:proofErr w:type="spellEnd"/>
-            <w:r>
-              <w:rPr>
-                <w:color w:val="000000"/>
-              </w:rPr>
-              <w:t>, Juniper, Palo Alto</w:t>
+              <w:t>Version Control: Git, GitHub</w:t>
             </w:r>
           </w:p>
         </w:tc>
@@ -553,34 +560,7 @@
               <w:ind w:left="460" w:hanging="210"/>
             </w:pPr>
             <w:r>
-              <w:rPr>
-                <w:color w:val="000000"/>
-              </w:rPr>
-              <w:t xml:space="preserve">Programming Languages: HTML, CSS, </w:t>
-            </w:r>
-            <w:r>
-              <w:rPr>
-                <w:color w:val="000000"/>
-              </w:rPr>
-              <w:t xml:space="preserve">JavaScript, </w:t>
-            </w:r>
-            <w:r>
-              <w:rPr>
-                <w:color w:val="000000"/>
-              </w:rPr>
-              <w:t xml:space="preserve">Python, </w:t>
-            </w:r>
-            <w:r>
-              <w:rPr>
-                <w:color w:val="000000"/>
-              </w:rPr>
-              <w:t xml:space="preserve">C, </w:t>
-            </w:r>
-            <w:r>
-              <w:rPr>
-                <w:color w:val="000000"/>
-              </w:rPr>
-              <w:t>C++</w:t>
+              <w:t>Responsive Design: Flexbox, CSS Grid, Bootstrap</w:t>
             </w:r>
           </w:p>
           <w:p>
@@ -600,38 +580,48 @@
               <w:ind w:left="460" w:hanging="210"/>
             </w:pPr>
             <w:r>
-              <w:rPr>
-                <w:color w:val="000000"/>
-              </w:rPr>
-              <w:t xml:space="preserve">Software/Tools: Burp-Suite, Metasploit, Nessus, </w:t>
+              <w:t xml:space="preserve">OS/Virtualization: </w:t>
             </w:r>
-            <w:proofErr w:type="spellStart"/>
             <w:r>
               <w:rPr>
                 <w:color w:val="000000"/>
               </w:rPr>
-              <w:t>Aircrack</w:t>
+              <w:t xml:space="preserve">Windows, Linux, MacOS, VMware, </w:t>
             </w:r>
-            <w:proofErr w:type="spellEnd"/>
             <w:r>
               <w:rPr>
                 <w:color w:val="000000"/>
               </w:rPr>
-              <w:t xml:space="preserve">-Ng, </w:t>
+              <w:t xml:space="preserve">VirtualBox, </w:t>
             </w:r>
-            <w:proofErr w:type="spellStart"/>
             <w:r>
               <w:rPr>
                 <w:color w:val="000000"/>
               </w:rPr>
-              <w:t>SQLMap</w:t>
+              <w:t>UTM</w:t>
             </w:r>
-            <w:proofErr w:type="spellEnd"/>
+          </w:p>
+          <w:p>
+            <w:pPr>
+              <w:numPr>
+                <w:ilvl w:val="0"/>
+                <w:numId w:val="4"/>
+              </w:numPr>
+              <w:pBdr>
+                <w:top w:val="nil"/>
+                <w:left w:val="nil"/>
+                <w:bottom w:val="nil"/>
+                <w:right w:val="nil"/>
+                <w:between w:val="nil"/>
+              </w:pBdr>
+              <w:spacing w:line="240" w:lineRule="auto"/>
+              <w:ind w:left="460" w:hanging="210"/>
+            </w:pPr>
             <w:r>
-              <w:rPr>
-                <w:color w:val="000000"/>
-              </w:rPr>
-              <w:t>, John the Ripper, Rainbow Crack</w:t>
+              <w:t>Containerization: Docker, Kub</w:t>
+            </w:r>
+            <w:r>
+              <w:t>ernetes</w:t>
             </w:r>
           </w:p>
         </w:tc>
@@ -650,7 +640,7 @@
           <w:tab w:val="left" w:pos="4604"/>
           <w:tab w:val="left" w:pos="11240"/>
         </w:tabs>
-        <w:spacing w:before="160" w:line="240" w:lineRule="auto"/>
+        <w:spacing w:before="160" w:after="120" w:line="240" w:lineRule="auto"/>
         <w:jc w:val="center"/>
         <w:rPr>
           <w:smallCaps/>
@@ -751,13 +741,25 @@
         <w:rPr>
           <w:color w:val="000000"/>
         </w:rPr>
-        <w:t xml:space="preserve"> - </w:t>
-      </w:r>
-      <w:r>
-        <w:rPr>
-          <w:color w:val="000000"/>
-        </w:rPr>
-        <w:t>Present</w:t>
+        <w:t xml:space="preserve"> </w:t>
+      </w:r>
+      <w:r>
+        <w:rPr>
+          <w:color w:val="000000"/>
+        </w:rPr>
+        <w:t>–</w:t>
+      </w:r>
+      <w:r>
+        <w:rPr>
+          <w:color w:val="000000"/>
+        </w:rPr>
+        <w:t xml:space="preserve"> </w:t>
+      </w:r>
+      <w:r>
+        <w:rPr>
+          <w:color w:val="000000"/>
+        </w:rPr>
+        <w:t>05/2024</w:t>
       </w:r>
       <w:r>
         <w:rPr>
@@ -1250,7 +1252,7 @@
           <w:tab w:val="left" w:pos="4832"/>
           <w:tab w:val="left" w:pos="11240"/>
         </w:tabs>
-        <w:spacing w:before="160" w:line="240" w:lineRule="auto"/>
+        <w:spacing w:before="160" w:after="120" w:line="240" w:lineRule="auto"/>
         <w:jc w:val="center"/>
         <w:rPr>
           <w:smallCaps/>

</xml_diff>